<commit_message>
Added README and fixed bug
</commit_message>
<xml_diff>
--- a/Design/Design.docx
+++ b/Design/Design.docx
@@ -372,10 +372,16 @@
         <w:rPr>
           <w:rFonts w:ascii="Helvetica" w:hAnsi="Helvetica"/>
         </w:rPr>
-        <w:t xml:space="preserve"> algorithm</w:t>
-      </w:r>
-      <w:bookmarkStart w:id="0" w:name="_GoBack"/>
-      <w:bookmarkEnd w:id="0"/>
+        <w:t xml:space="preserve"> </w:t>
+      </w:r>
+      <w:proofErr w:type="spellStart"/>
+      <w:r>
+        <w:rPr>
+          <w:rFonts w:ascii="Helvetica" w:hAnsi="Helvetica"/>
+        </w:rPr>
+        <w:t>algorithm</w:t>
+      </w:r>
+      <w:proofErr w:type="spellEnd"/>
       <w:r>
         <w:rPr>
           <w:rFonts w:ascii="Helvetica" w:hAnsi="Helvetica"/>
@@ -881,21 +887,43 @@
         <w:rPr>
           <w:rFonts w:ascii="Helvetica" w:hAnsi="Helvetica"/>
         </w:rPr>
-        <w:t>M</w:t>
-      </w:r>
-      <w:r>
-        <w:rPr>
-          <w:rFonts w:ascii="Helvetica" w:hAnsi="Helvetica"/>
-        </w:rPr>
-        <w:t>atplotlib</w:t>
+        <w:t>matplotlib</w:t>
       </w:r>
       <w:proofErr w:type="spellEnd"/>
       <w:r>
         <w:rPr>
           <w:rFonts w:ascii="Helvetica" w:hAnsi="Helvetica"/>
         </w:rPr>
-        <w:t xml:space="preserve"> (Grafiek)</w:t>
-      </w:r>
+        <w:t xml:space="preserve"> </w:t>
+      </w:r>
+      <w:bookmarkStart w:id="0" w:name="_GoBack"/>
+      <w:bookmarkEnd w:id="0"/>
+      <w:r>
+        <w:rPr>
+          <w:rFonts w:ascii="Helvetica" w:hAnsi="Helvetica"/>
+        </w:rPr>
+        <w:t>(Grafiek)</w:t>
+      </w:r>
+    </w:p>
+    <w:p>
+      <w:pPr>
+        <w:pStyle w:val="ListParagraph"/>
+        <w:numPr>
+          <w:ilvl w:val="0"/>
+          <w:numId w:val="6"/>
+        </w:numPr>
+        <w:rPr>
+          <w:rFonts w:ascii="Helvetica" w:hAnsi="Helvetica"/>
+        </w:rPr>
+      </w:pPr>
+      <w:proofErr w:type="spellStart"/>
+      <w:r>
+        <w:rPr>
+          <w:rFonts w:ascii="Helvetica" w:hAnsi="Helvetica"/>
+        </w:rPr>
+        <w:t>yahoo_finance</w:t>
+      </w:r>
+      <w:proofErr w:type="spellEnd"/>
     </w:p>
     <w:p>
       <w:pPr>
@@ -2796,7 +2824,7 @@
 </file>
 
 <file path=customXml/itemProps1.xml><?xml version="1.0" encoding="utf-8"?>
-<ds:datastoreItem xmlns:ds="http://schemas.openxmlformats.org/officeDocument/2006/customXml" ds:itemID="{B99AB851-E8E1-A44A-8696-52D71F26DF1D}">
+<ds:datastoreItem xmlns:ds="http://schemas.openxmlformats.org/officeDocument/2006/customXml" ds:itemID="{5171B6AD-3264-5341-B235-73ACAAB39031}">
   <ds:schemaRefs>
     <ds:schemaRef ds:uri="http://schemas.openxmlformats.org/officeDocument/2006/bibliography"/>
   </ds:schemaRefs>

</xml_diff>